<commit_message>
Added files for LocationChangingNumberedOval and LocationChangingRoundedRectangle
</commit_message>
<xml_diff>
--- a/HW1/HW1_Dry.docx
+++ b/HW1/HW1_Dry.docx
@@ -417,17 +417,7 @@
             <w:szCs w:val="24"/>
             <w:lang w:bidi="he-IL"/>
           </w:rPr>
-          <m:t>Shape</m:t>
-        </m:r>
-        <m:r>
-          <w:rPr>
-            <w:rFonts w:ascii="Cambria Math" w:eastAsiaTheme="minorEastAsia" w:hAnsi="Cambria Math"/>
-            <w:color w:val="156082" w:themeColor="accent1"/>
-            <w:sz w:val="24"/>
-            <w:szCs w:val="24"/>
-            <w:lang w:bidi="he-IL"/>
-          </w:rPr>
-          <m:t>.java</m:t>
+          <m:t>Shape.java</m:t>
         </m:r>
       </m:oMath>
       <w:r>
@@ -769,7 +759,7 @@
         </w:numPr>
         <w:bidi/>
         <w:rPr>
-          <w:rFonts w:eastAsiaTheme="minorEastAsia" w:hint="cs"/>
+          <w:rFonts w:eastAsiaTheme="minorEastAsia"/>
           <w:color w:val="156082" w:themeColor="accent1"/>
           <w:sz w:val="24"/>
           <w:szCs w:val="24"/>
@@ -1023,6 +1013,11 @@
     </w:p>
     <w:p>
       <w:pPr>
+        <w:pStyle w:val="ListParagraph"/>
+        <w:numPr>
+          <w:ilvl w:val="0"/>
+          <w:numId w:val="30"/>
+        </w:numPr>
         <w:bidi/>
         <w:rPr>
           <w:b/>
@@ -1031,10 +1026,150 @@
           <w:sz w:val="28"/>
           <w:szCs w:val="28"/>
           <w:u w:val="single"/>
-          <w:rtl/>
-          <w:lang w:bidi="he-IL"/>
-        </w:rPr>
-      </w:pPr>
+          <w:lang w:bidi="he-IL"/>
+        </w:rPr>
+      </w:pPr>
+      <w:r>
+        <w:rPr>
+          <w:rFonts w:hint="cs"/>
+          <w:color w:val="156082" w:themeColor="accent1"/>
+          <w:sz w:val="24"/>
+          <w:szCs w:val="24"/>
+          <w:rtl/>
+          <w:lang w:bidi="he-IL"/>
+        </w:rPr>
+        <w:t xml:space="preserve">ממומש בקובץ </w:t>
+      </w:r>
+      <m:oMath>
+        <m:r>
+          <w:rPr>
+            <w:rFonts w:ascii="Cambria Math" w:hAnsi="Cambria Math"/>
+            <w:color w:val="156082" w:themeColor="accent1"/>
+            <w:sz w:val="24"/>
+            <w:szCs w:val="24"/>
+            <w:lang w:bidi="he-IL"/>
+          </w:rPr>
+          <m:t>LocationChangingShape</m:t>
+        </m:r>
+        <m:r>
+          <w:rPr>
+            <w:rFonts w:ascii="Cambria Math" w:hAnsi="Cambria Math"/>
+            <w:color w:val="156082" w:themeColor="accent1"/>
+            <w:sz w:val="24"/>
+            <w:szCs w:val="24"/>
+            <w:lang w:bidi="he-IL"/>
+          </w:rPr>
+          <m:t>.java</m:t>
+        </m:r>
+      </m:oMath>
+      <w:r>
+        <w:rPr>
+          <w:rFonts w:eastAsiaTheme="minorEastAsia" w:hint="cs"/>
+          <w:color w:val="156082" w:themeColor="accent1"/>
+          <w:sz w:val="24"/>
+          <w:szCs w:val="24"/>
+          <w:rtl/>
+          <w:lang w:bidi="he-IL"/>
+        </w:rPr>
+        <w:t>.</w:t>
+      </w:r>
+    </w:p>
+    <w:p>
+      <w:pPr>
+        <w:pStyle w:val="ListParagraph"/>
+        <w:numPr>
+          <w:ilvl w:val="0"/>
+          <w:numId w:val="30"/>
+        </w:numPr>
+        <w:bidi/>
+        <w:rPr>
+          <w:b/>
+          <w:bCs/>
+          <w:color w:val="156082" w:themeColor="accent1"/>
+          <w:sz w:val="28"/>
+          <w:szCs w:val="28"/>
+          <w:u w:val="single"/>
+          <w:rtl/>
+          <w:lang w:bidi="he-IL"/>
+        </w:rPr>
+      </w:pPr>
+      <w:r>
+        <w:rPr>
+          <w:rFonts w:eastAsiaTheme="minorEastAsia" w:hint="cs"/>
+          <w:color w:val="156082" w:themeColor="accent1"/>
+          <w:sz w:val="24"/>
+          <w:szCs w:val="24"/>
+          <w:rtl/>
+          <w:lang w:bidi="he-IL"/>
+        </w:rPr>
+        <w:t xml:space="preserve">ממומש בקבצים </w:t>
+      </w:r>
+      <m:oMath>
+        <m:r>
+          <w:rPr>
+            <w:rFonts w:ascii="Cambria Math" w:eastAsiaTheme="minorEastAsia" w:hAnsi="Cambria Math"/>
+            <w:color w:val="156082" w:themeColor="accent1"/>
+            <w:sz w:val="24"/>
+            <w:szCs w:val="24"/>
+            <w:lang w:bidi="he-IL"/>
+          </w:rPr>
+          <m:t>LocationChangingRectangle</m:t>
+        </m:r>
+        <m:r>
+          <w:rPr>
+            <w:rFonts w:ascii="Cambria Math" w:eastAsiaTheme="minorEastAsia" w:hAnsi="Cambria Math"/>
+            <w:color w:val="156082" w:themeColor="accent1"/>
+            <w:sz w:val="24"/>
+            <w:szCs w:val="24"/>
+            <w:lang w:bidi="he-IL"/>
+          </w:rPr>
+          <m:t>.java</m:t>
+        </m:r>
+      </m:oMath>
+      <w:r>
+        <w:rPr>
+          <w:rFonts w:eastAsiaTheme="minorEastAsia" w:hint="cs"/>
+          <w:color w:val="156082" w:themeColor="accent1"/>
+          <w:sz w:val="24"/>
+          <w:szCs w:val="24"/>
+          <w:rtl/>
+          <w:lang w:bidi="he-IL"/>
+        </w:rPr>
+        <w:t xml:space="preserve"> ו-</w:t>
+      </w:r>
+      <m:oMath>
+        <m:r>
+          <w:rPr>
+            <w:rFonts w:ascii="Cambria Math" w:eastAsiaTheme="minorEastAsia" w:hAnsi="Cambria Math"/>
+            <w:color w:val="156082" w:themeColor="accent1"/>
+            <w:sz w:val="24"/>
+            <w:szCs w:val="24"/>
+            <w:lang w:bidi="he-IL"/>
+          </w:rPr>
+          <m:t>LocationChanging</m:t>
+        </m:r>
+        <m:r>
+          <w:rPr>
+            <w:rFonts w:ascii="Cambria Math" w:eastAsiaTheme="minorEastAsia" w:hAnsi="Cambria Math"/>
+            <w:color w:val="156082" w:themeColor="accent1"/>
+            <w:sz w:val="24"/>
+            <w:szCs w:val="24"/>
+            <w:lang w:bidi="he-IL"/>
+          </w:rPr>
+          <m:t>Oval.java</m:t>
+        </m:r>
+      </m:oMath>
+      <w:r>
+        <w:rPr>
+          <w:rFonts w:eastAsiaTheme="minorEastAsia" w:hint="cs"/>
+          <w:color w:val="156082" w:themeColor="accent1"/>
+          <w:sz w:val="24"/>
+          <w:szCs w:val="24"/>
+          <w:rtl/>
+          <w:lang w:bidi="he-IL"/>
+        </w:rPr>
+        <w:t>.</w:t>
+      </w:r>
       <w:r>
         <w:rPr>
           <w:color w:val="156082" w:themeColor="accent1"/>
@@ -1827,6 +1962,99 @@
     </w:lvl>
   </w:abstractNum>
   <w:abstractNum w:abstractNumId="8" w15:restartNumberingAfterBreak="0">
+    <w:nsid w:val="21EC065D"/>
+    <w:multiLevelType w:val="hybridMultilevel"/>
+    <w:tmpl w:val="102CA96E"/>
+    <w:lvl w:ilvl="0" w:tplc="7A126726">
+      <w:start w:val="1"/>
+      <w:numFmt w:val="hebrew1"/>
+      <w:lvlText w:val="%1."/>
+      <w:lvlJc w:val="left"/>
+      <w:pPr>
+        <w:ind w:left="360" w:hanging="360"/>
+      </w:pPr>
+      <w:rPr>
+        <w:rFonts w:hint="default"/>
+        <w:b/>
+        <w:bCs w:val="0"/>
+        <w:sz w:val="24"/>
+        <w:u w:val="none"/>
+      </w:rPr>
+    </w:lvl>
+    <w:lvl w:ilvl="1" w:tplc="04090019" w:tentative="1">
+      <w:start w:val="1"/>
+      <w:numFmt w:val="lowerLetter"/>
+      <w:lvlText w:val="%2."/>
+      <w:lvlJc w:val="left"/>
+      <w:pPr>
+        <w:ind w:left="1080" w:hanging="360"/>
+      </w:pPr>
+    </w:lvl>
+    <w:lvl w:ilvl="2" w:tplc="0409001B" w:tentative="1">
+      <w:start w:val="1"/>
+      <w:numFmt w:val="lowerRoman"/>
+      <w:lvlText w:val="%3."/>
+      <w:lvlJc w:val="right"/>
+      <w:pPr>
+        <w:ind w:left="1800" w:hanging="180"/>
+      </w:pPr>
+    </w:lvl>
+    <w:lvl w:ilvl="3" w:tplc="0409000F" w:tentative="1">
+      <w:start w:val="1"/>
+      <w:numFmt w:val="decimal"/>
+      <w:lvlText w:val="%4."/>
+      <w:lvlJc w:val="left"/>
+      <w:pPr>
+        <w:ind w:left="2520" w:hanging="360"/>
+      </w:pPr>
+    </w:lvl>
+    <w:lvl w:ilvl="4" w:tplc="04090019" w:tentative="1">
+      <w:start w:val="1"/>
+      <w:numFmt w:val="lowerLetter"/>
+      <w:lvlText w:val="%5."/>
+      <w:lvlJc w:val="left"/>
+      <w:pPr>
+        <w:ind w:left="3240" w:hanging="360"/>
+      </w:pPr>
+    </w:lvl>
+    <w:lvl w:ilvl="5" w:tplc="0409001B" w:tentative="1">
+      <w:start w:val="1"/>
+      <w:numFmt w:val="lowerRoman"/>
+      <w:lvlText w:val="%6."/>
+      <w:lvlJc w:val="right"/>
+      <w:pPr>
+        <w:ind w:left="3960" w:hanging="180"/>
+      </w:pPr>
+    </w:lvl>
+    <w:lvl w:ilvl="6" w:tplc="0409000F" w:tentative="1">
+      <w:start w:val="1"/>
+      <w:numFmt w:val="decimal"/>
+      <w:lvlText w:val="%7."/>
+      <w:lvlJc w:val="left"/>
+      <w:pPr>
+        <w:ind w:left="4680" w:hanging="360"/>
+      </w:pPr>
+    </w:lvl>
+    <w:lvl w:ilvl="7" w:tplc="04090019" w:tentative="1">
+      <w:start w:val="1"/>
+      <w:numFmt w:val="lowerLetter"/>
+      <w:lvlText w:val="%8."/>
+      <w:lvlJc w:val="left"/>
+      <w:pPr>
+        <w:ind w:left="5400" w:hanging="360"/>
+      </w:pPr>
+    </w:lvl>
+    <w:lvl w:ilvl="8" w:tplc="0409001B" w:tentative="1">
+      <w:start w:val="1"/>
+      <w:numFmt w:val="lowerRoman"/>
+      <w:lvlText w:val="%9."/>
+      <w:lvlJc w:val="right"/>
+      <w:pPr>
+        <w:ind w:left="6120" w:hanging="180"/>
+      </w:pPr>
+    </w:lvl>
+  </w:abstractNum>
+  <w:abstractNum w:abstractNumId="9" w15:restartNumberingAfterBreak="0">
     <w:nsid w:val="22C34E40"/>
     <w:multiLevelType w:val="hybridMultilevel"/>
     <w:tmpl w:val="17C2AE14"/>
@@ -1915,7 +2143,7 @@
       </w:pPr>
     </w:lvl>
   </w:abstractNum>
-  <w:abstractNum w:abstractNumId="9" w15:restartNumberingAfterBreak="0">
+  <w:abstractNum w:abstractNumId="10" w15:restartNumberingAfterBreak="0">
     <w:nsid w:val="33075F50"/>
     <w:multiLevelType w:val="hybridMultilevel"/>
     <w:tmpl w:val="89CE3960"/>
@@ -2004,7 +2232,7 @@
       </w:pPr>
     </w:lvl>
   </w:abstractNum>
-  <w:abstractNum w:abstractNumId="10" w15:restartNumberingAfterBreak="0">
+  <w:abstractNum w:abstractNumId="11" w15:restartNumberingAfterBreak="0">
     <w:nsid w:val="39B74E0D"/>
     <w:multiLevelType w:val="hybridMultilevel"/>
     <w:tmpl w:val="4304408E"/>
@@ -2094,7 +2322,7 @@
       </w:pPr>
     </w:lvl>
   </w:abstractNum>
-  <w:abstractNum w:abstractNumId="11" w15:restartNumberingAfterBreak="0">
+  <w:abstractNum w:abstractNumId="12" w15:restartNumberingAfterBreak="0">
     <w:nsid w:val="3BD50B58"/>
     <w:multiLevelType w:val="hybridMultilevel"/>
     <w:tmpl w:val="3AE828C0"/>
@@ -2183,7 +2411,7 @@
       </w:pPr>
     </w:lvl>
   </w:abstractNum>
-  <w:abstractNum w:abstractNumId="12" w15:restartNumberingAfterBreak="0">
+  <w:abstractNum w:abstractNumId="13" w15:restartNumberingAfterBreak="0">
     <w:nsid w:val="3FD51A82"/>
     <w:multiLevelType w:val="hybridMultilevel"/>
     <w:tmpl w:val="5C9C327A"/>
@@ -2272,7 +2500,7 @@
       </w:pPr>
     </w:lvl>
   </w:abstractNum>
-  <w:abstractNum w:abstractNumId="13" w15:restartNumberingAfterBreak="0">
+  <w:abstractNum w:abstractNumId="14" w15:restartNumberingAfterBreak="0">
     <w:nsid w:val="41094336"/>
     <w:multiLevelType w:val="hybridMultilevel"/>
     <w:tmpl w:val="21DEB850"/>
@@ -2361,7 +2589,7 @@
       </w:pPr>
     </w:lvl>
   </w:abstractNum>
-  <w:abstractNum w:abstractNumId="14" w15:restartNumberingAfterBreak="0">
+  <w:abstractNum w:abstractNumId="15" w15:restartNumberingAfterBreak="0">
     <w:nsid w:val="42723F5C"/>
     <w:multiLevelType w:val="hybridMultilevel"/>
     <w:tmpl w:val="8C5C2376"/>
@@ -2450,7 +2678,7 @@
       </w:pPr>
     </w:lvl>
   </w:abstractNum>
-  <w:abstractNum w:abstractNumId="15" w15:restartNumberingAfterBreak="0">
+  <w:abstractNum w:abstractNumId="16" w15:restartNumberingAfterBreak="0">
     <w:nsid w:val="44616EF9"/>
     <w:multiLevelType w:val="hybridMultilevel"/>
     <w:tmpl w:val="8DB272C2"/>
@@ -2539,7 +2767,7 @@
       </w:pPr>
     </w:lvl>
   </w:abstractNum>
-  <w:abstractNum w:abstractNumId="16" w15:restartNumberingAfterBreak="0">
+  <w:abstractNum w:abstractNumId="17" w15:restartNumberingAfterBreak="0">
     <w:nsid w:val="4B7E64F1"/>
     <w:multiLevelType w:val="hybridMultilevel"/>
     <w:tmpl w:val="6352CA6C"/>
@@ -2629,7 +2857,7 @@
       </w:pPr>
     </w:lvl>
   </w:abstractNum>
-  <w:abstractNum w:abstractNumId="17" w15:restartNumberingAfterBreak="0">
+  <w:abstractNum w:abstractNumId="18" w15:restartNumberingAfterBreak="0">
     <w:nsid w:val="4FF40FAD"/>
     <w:multiLevelType w:val="hybridMultilevel"/>
     <w:tmpl w:val="68D06050"/>
@@ -2718,7 +2946,7 @@
       </w:pPr>
     </w:lvl>
   </w:abstractNum>
-  <w:abstractNum w:abstractNumId="18" w15:restartNumberingAfterBreak="0">
+  <w:abstractNum w:abstractNumId="19" w15:restartNumberingAfterBreak="0">
     <w:nsid w:val="54A92A7A"/>
     <w:multiLevelType w:val="hybridMultilevel"/>
     <w:tmpl w:val="0758FDB6"/>
@@ -2807,7 +3035,7 @@
       </w:pPr>
     </w:lvl>
   </w:abstractNum>
-  <w:abstractNum w:abstractNumId="19" w15:restartNumberingAfterBreak="0">
+  <w:abstractNum w:abstractNumId="20" w15:restartNumberingAfterBreak="0">
     <w:nsid w:val="55502546"/>
     <w:multiLevelType w:val="hybridMultilevel"/>
     <w:tmpl w:val="9346724C"/>
@@ -2896,7 +3124,7 @@
       </w:pPr>
     </w:lvl>
   </w:abstractNum>
-  <w:abstractNum w:abstractNumId="20" w15:restartNumberingAfterBreak="0">
+  <w:abstractNum w:abstractNumId="21" w15:restartNumberingAfterBreak="0">
     <w:nsid w:val="55FA19CC"/>
     <w:multiLevelType w:val="hybridMultilevel"/>
     <w:tmpl w:val="CEC86FBA"/>
@@ -2985,7 +3213,7 @@
       </w:pPr>
     </w:lvl>
   </w:abstractNum>
-  <w:abstractNum w:abstractNumId="21" w15:restartNumberingAfterBreak="0">
+  <w:abstractNum w:abstractNumId="22" w15:restartNumberingAfterBreak="0">
     <w:nsid w:val="582F58DD"/>
     <w:multiLevelType w:val="hybridMultilevel"/>
     <w:tmpl w:val="2FE6E4E8"/>
@@ -3074,7 +3302,7 @@
       </w:pPr>
     </w:lvl>
   </w:abstractNum>
-  <w:abstractNum w:abstractNumId="22" w15:restartNumberingAfterBreak="0">
+  <w:abstractNum w:abstractNumId="23" w15:restartNumberingAfterBreak="0">
     <w:nsid w:val="5BBC7A74"/>
     <w:multiLevelType w:val="hybridMultilevel"/>
     <w:tmpl w:val="20C20000"/>
@@ -3163,7 +3391,7 @@
       </w:pPr>
     </w:lvl>
   </w:abstractNum>
-  <w:abstractNum w:abstractNumId="23" w15:restartNumberingAfterBreak="0">
+  <w:abstractNum w:abstractNumId="24" w15:restartNumberingAfterBreak="0">
     <w:nsid w:val="60D80101"/>
     <w:multiLevelType w:val="hybridMultilevel"/>
     <w:tmpl w:val="5A865444"/>
@@ -3252,7 +3480,7 @@
       </w:pPr>
     </w:lvl>
   </w:abstractNum>
-  <w:abstractNum w:abstractNumId="24" w15:restartNumberingAfterBreak="0">
+  <w:abstractNum w:abstractNumId="25" w15:restartNumberingAfterBreak="0">
     <w:nsid w:val="61861D1D"/>
     <w:multiLevelType w:val="hybridMultilevel"/>
     <w:tmpl w:val="5530947A"/>
@@ -3341,7 +3569,7 @@
       </w:pPr>
     </w:lvl>
   </w:abstractNum>
-  <w:abstractNum w:abstractNumId="25" w15:restartNumberingAfterBreak="0">
+  <w:abstractNum w:abstractNumId="26" w15:restartNumberingAfterBreak="0">
     <w:nsid w:val="66D00CAB"/>
     <w:multiLevelType w:val="hybridMultilevel"/>
     <w:tmpl w:val="43DE090C"/>
@@ -3430,7 +3658,7 @@
       </w:pPr>
     </w:lvl>
   </w:abstractNum>
-  <w:abstractNum w:abstractNumId="26" w15:restartNumberingAfterBreak="0">
+  <w:abstractNum w:abstractNumId="27" w15:restartNumberingAfterBreak="0">
     <w:nsid w:val="66ED51AC"/>
     <w:multiLevelType w:val="multilevel"/>
     <w:tmpl w:val="54B07E2E"/>
@@ -3551,7 +3779,7 @@
       </w:rPr>
     </w:lvl>
   </w:abstractNum>
-  <w:abstractNum w:abstractNumId="27" w15:restartNumberingAfterBreak="0">
+  <w:abstractNum w:abstractNumId="28" w15:restartNumberingAfterBreak="0">
     <w:nsid w:val="73433173"/>
     <w:multiLevelType w:val="hybridMultilevel"/>
     <w:tmpl w:val="EBDE39AA"/>
@@ -3640,7 +3868,7 @@
       </w:pPr>
     </w:lvl>
   </w:abstractNum>
-  <w:abstractNum w:abstractNumId="28" w15:restartNumberingAfterBreak="0">
+  <w:abstractNum w:abstractNumId="29" w15:restartNumberingAfterBreak="0">
     <w:nsid w:val="75050F3B"/>
     <w:multiLevelType w:val="hybridMultilevel"/>
     <w:tmpl w:val="B1F2178A"/>
@@ -3730,37 +3958,37 @@
     </w:lvl>
   </w:abstractNum>
   <w:num w:numId="1" w16cid:durableId="35356615">
+    <w:abstractNumId w:val="15"/>
+  </w:num>
+  <w:num w:numId="2" w16cid:durableId="1990162410">
+    <w:abstractNumId w:val="24"/>
+  </w:num>
+  <w:num w:numId="3" w16cid:durableId="1735735963">
+    <w:abstractNumId w:val="19"/>
+  </w:num>
+  <w:num w:numId="4" w16cid:durableId="1833712263">
+    <w:abstractNumId w:val="22"/>
+  </w:num>
+  <w:num w:numId="5" w16cid:durableId="892305156">
     <w:abstractNumId w:val="14"/>
   </w:num>
-  <w:num w:numId="2" w16cid:durableId="1990162410">
-    <w:abstractNumId w:val="23"/>
-  </w:num>
-  <w:num w:numId="3" w16cid:durableId="1735735963">
-    <w:abstractNumId w:val="18"/>
-  </w:num>
-  <w:num w:numId="4" w16cid:durableId="1833712263">
-    <w:abstractNumId w:val="21"/>
-  </w:num>
-  <w:num w:numId="5" w16cid:durableId="892305156">
-    <w:abstractNumId w:val="13"/>
-  </w:num>
   <w:num w:numId="6" w16cid:durableId="181088237">
-    <w:abstractNumId w:val="28"/>
+    <w:abstractNumId w:val="29"/>
   </w:num>
   <w:num w:numId="7" w16cid:durableId="604194830">
-    <w:abstractNumId w:val="19"/>
+    <w:abstractNumId w:val="20"/>
   </w:num>
   <w:num w:numId="8" w16cid:durableId="279266169">
-    <w:abstractNumId w:val="15"/>
+    <w:abstractNumId w:val="16"/>
   </w:num>
   <w:num w:numId="9" w16cid:durableId="1087770928">
-    <w:abstractNumId w:val="10"/>
+    <w:abstractNumId w:val="11"/>
   </w:num>
   <w:num w:numId="10" w16cid:durableId="1957637277">
     <w:abstractNumId w:val="4"/>
   </w:num>
   <w:num w:numId="11" w16cid:durableId="746457748">
-    <w:abstractNumId w:val="16"/>
+    <w:abstractNumId w:val="17"/>
   </w:num>
   <w:num w:numId="12" w16cid:durableId="475492776">
     <w:abstractNumId w:val="3"/>
@@ -3772,49 +4000,52 @@
     <w:abstractNumId w:val="2"/>
   </w:num>
   <w:num w:numId="15" w16cid:durableId="18436390">
+    <w:abstractNumId w:val="26"/>
+  </w:num>
+  <w:num w:numId="16" w16cid:durableId="320037870">
+    <w:abstractNumId w:val="9"/>
+  </w:num>
+  <w:num w:numId="17" w16cid:durableId="1002776483">
     <w:abstractNumId w:val="25"/>
   </w:num>
-  <w:num w:numId="16" w16cid:durableId="320037870">
-    <w:abstractNumId w:val="8"/>
-  </w:num>
-  <w:num w:numId="17" w16cid:durableId="1002776483">
-    <w:abstractNumId w:val="24"/>
-  </w:num>
   <w:num w:numId="18" w16cid:durableId="1164472723">
-    <w:abstractNumId w:val="20"/>
+    <w:abstractNumId w:val="21"/>
   </w:num>
   <w:num w:numId="19" w16cid:durableId="828138037">
-    <w:abstractNumId w:val="22"/>
+    <w:abstractNumId w:val="23"/>
   </w:num>
   <w:num w:numId="20" w16cid:durableId="1189686624">
     <w:abstractNumId w:val="1"/>
   </w:num>
   <w:num w:numId="21" w16cid:durableId="879896503">
-    <w:abstractNumId w:val="26"/>
+    <w:abstractNumId w:val="27"/>
   </w:num>
   <w:num w:numId="22" w16cid:durableId="1292252919">
-    <w:abstractNumId w:val="11"/>
+    <w:abstractNumId w:val="12"/>
   </w:num>
   <w:num w:numId="23" w16cid:durableId="1508520236">
-    <w:abstractNumId w:val="27"/>
+    <w:abstractNumId w:val="28"/>
   </w:num>
   <w:num w:numId="24" w16cid:durableId="1868903962">
-    <w:abstractNumId w:val="9"/>
+    <w:abstractNumId w:val="10"/>
   </w:num>
   <w:num w:numId="25" w16cid:durableId="1427271192">
     <w:abstractNumId w:val="5"/>
   </w:num>
   <w:num w:numId="26" w16cid:durableId="2046056288">
-    <w:abstractNumId w:val="12"/>
+    <w:abstractNumId w:val="13"/>
   </w:num>
   <w:num w:numId="27" w16cid:durableId="559756158">
-    <w:abstractNumId w:val="17"/>
+    <w:abstractNumId w:val="18"/>
   </w:num>
   <w:num w:numId="28" w16cid:durableId="889270477">
     <w:abstractNumId w:val="6"/>
   </w:num>
   <w:num w:numId="29" w16cid:durableId="982350058">
     <w:abstractNumId w:val="0"/>
+  </w:num>
+  <w:num w:numId="30" w16cid:durableId="206570283">
+    <w:abstractNumId w:val="8"/>
   </w:num>
 </w:numbering>
 </file>
@@ -4422,7 +4653,6 @@
   <w:style w:type="character" w:default="1" w:styleId="DefaultParagraphFont">
     <w:name w:val="Default Paragraph Font"/>
     <w:uiPriority w:val="1"/>
-    <w:semiHidden/>
     <w:unhideWhenUsed/>
   </w:style>
   <w:style w:type="table" w:default="1" w:styleId="TableNormal">

</xml_diff>

<commit_message>
Finished implementing Animtor and fixed small bugs in all other files.
</commit_message>
<xml_diff>
--- a/HW1/HW1_Dry.docx
+++ b/HW1/HW1_Dry.docx
@@ -717,29 +717,6 @@
       </w:r>
       <w:r>
         <w:rPr>
-          <w:rFonts w:eastAsiaTheme="minorEastAsia" w:hint="cs"/>
-          <w:color w:val="156082" w:themeColor="accent1"/>
-          <w:sz w:val="24"/>
-          <w:szCs w:val="24"/>
-          <w:rtl/>
-          <w:lang w:bidi="he-IL"/>
-        </w:rPr>
-        <w:t xml:space="preserve"> </w:t>
-      </w:r>
-      <w:r>
-        <w:rPr>
-          <w:rFonts w:eastAsiaTheme="minorEastAsia" w:hint="cs"/>
-          <w:color w:val="156082" w:themeColor="accent1"/>
-          <w:sz w:val="24"/>
-          <w:szCs w:val="24"/>
-          <w:highlight w:val="yellow"/>
-          <w:rtl/>
-          <w:lang w:bidi="he-IL"/>
-        </w:rPr>
-        <w:t>צריך להבין איך לבחור איזה גודל להחזיר</w:t>
-      </w:r>
-      <w:r>
-        <w:rPr>
           <w:rFonts w:eastAsiaTheme="minorEastAsia"/>
           <w:color w:val="156082" w:themeColor="accent1"/>
           <w:sz w:val="24"/>
@@ -1049,17 +1026,7 @@
             <w:szCs w:val="24"/>
             <w:lang w:bidi="he-IL"/>
           </w:rPr>
-          <m:t>LocationChangingShape</m:t>
-        </m:r>
-        <m:r>
-          <w:rPr>
-            <w:rFonts w:ascii="Cambria Math" w:hAnsi="Cambria Math"/>
-            <w:color w:val="156082" w:themeColor="accent1"/>
-            <w:sz w:val="24"/>
-            <w:szCs w:val="24"/>
-            <w:lang w:bidi="he-IL"/>
-          </w:rPr>
-          <m:t>.java</m:t>
+          <m:t>LocationChangingShape.java</m:t>
         </m:r>
       </m:oMath>
       <w:r>
@@ -1089,7 +1056,6 @@
           <w:sz w:val="28"/>
           <w:szCs w:val="28"/>
           <w:u w:val="single"/>
-          <w:rtl/>
           <w:lang w:bidi="he-IL"/>
         </w:rPr>
       </w:pPr>
@@ -1113,8 +1079,21 @@
             <w:szCs w:val="24"/>
             <w:lang w:bidi="he-IL"/>
           </w:rPr>
-          <m:t>LocationChangingRectangle</m:t>
+          <m:t>LocationChangingRectangle.java</m:t>
         </m:r>
+      </m:oMath>
+      <w:r>
+        <w:rPr>
+          <w:rFonts w:eastAsiaTheme="minorEastAsia" w:hint="cs"/>
+          <w:color w:val="156082" w:themeColor="accent1"/>
+          <w:sz w:val="24"/>
+          <w:szCs w:val="24"/>
+          <w:rtl/>
+          <w:lang w:bidi="he-IL"/>
+        </w:rPr>
+        <w:t xml:space="preserve"> ו-</w:t>
+      </w:r>
+      <m:oMath>
         <m:r>
           <w:rPr>
             <w:rFonts w:ascii="Cambria Math" w:eastAsiaTheme="minorEastAsia" w:hAnsi="Cambria Math"/>
@@ -1123,7 +1102,7 @@
             <w:szCs w:val="24"/>
             <w:lang w:bidi="he-IL"/>
           </w:rPr>
-          <m:t>.java</m:t>
+          <m:t>LocationChangingOval.java</m:t>
         </m:r>
       </m:oMath>
       <w:r>
@@ -1135,7 +1114,37 @@
           <w:rtl/>
           <w:lang w:bidi="he-IL"/>
         </w:rPr>
-        <w:t xml:space="preserve"> ו-</w:t>
+        <w:t>.</w:t>
+      </w:r>
+    </w:p>
+    <w:p>
+      <w:pPr>
+        <w:pStyle w:val="ListParagraph"/>
+        <w:numPr>
+          <w:ilvl w:val="0"/>
+          <w:numId w:val="30"/>
+        </w:numPr>
+        <w:bidi/>
+        <w:rPr>
+          <w:b/>
+          <w:bCs/>
+          <w:color w:val="156082" w:themeColor="accent1"/>
+          <w:sz w:val="28"/>
+          <w:szCs w:val="28"/>
+          <w:u w:val="single"/>
+          <w:lang w:bidi="he-IL"/>
+        </w:rPr>
+      </w:pPr>
+      <w:r>
+        <w:rPr>
+          <w:rFonts w:eastAsiaTheme="minorEastAsia" w:hint="cs"/>
+          <w:color w:val="156082" w:themeColor="accent1"/>
+          <w:sz w:val="24"/>
+          <w:szCs w:val="24"/>
+          <w:rtl/>
+          <w:lang w:bidi="he-IL"/>
+        </w:rPr>
+        <w:t xml:space="preserve">ממומש בקבצים </w:t>
       </w:r>
       <m:oMath>
         <m:r>
@@ -1156,7 +1165,17 @@
             <w:szCs w:val="24"/>
             <w:lang w:bidi="he-IL"/>
           </w:rPr>
-          <m:t>Oval.java</m:t>
+          <m:t>Rounded</m:t>
+        </m:r>
+        <m:r>
+          <w:rPr>
+            <w:rFonts w:ascii="Cambria Math" w:eastAsiaTheme="minorEastAsia" w:hAnsi="Cambria Math"/>
+            <w:color w:val="156082" w:themeColor="accent1"/>
+            <w:sz w:val="24"/>
+            <w:szCs w:val="24"/>
+            <w:lang w:bidi="he-IL"/>
+          </w:rPr>
+          <m:t>Rectangle.java</m:t>
         </m:r>
       </m:oMath>
       <w:r>
@@ -1168,7 +1187,330 @@
           <w:rtl/>
           <w:lang w:bidi="he-IL"/>
         </w:rPr>
-        <w:t>.</w:t>
+        <w:t xml:space="preserve"> ו-</w:t>
+      </w:r>
+      <w:r>
+        <w:rPr>
+          <w:rFonts w:ascii="Cambria Math" w:eastAsiaTheme="minorEastAsia" w:hAnsi="Cambria Math"/>
+          <w:i/>
+          <w:color w:val="156082" w:themeColor="accent1"/>
+          <w:sz w:val="24"/>
+          <w:szCs w:val="24"/>
+          <w:lang w:bidi="he-IL"/>
+        </w:rPr>
+        <w:t xml:space="preserve"> </w:t>
+      </w:r>
+      <m:oMath>
+        <m:r>
+          <w:rPr>
+            <w:rFonts w:ascii="Cambria Math" w:eastAsiaTheme="minorEastAsia" w:hAnsi="Cambria Math"/>
+            <w:color w:val="156082" w:themeColor="accent1"/>
+            <w:sz w:val="24"/>
+            <w:szCs w:val="24"/>
+            <w:lang w:bidi="he-IL"/>
+          </w:rPr>
+          <m:t>LocationChanging</m:t>
+        </m:r>
+        <m:r>
+          <w:rPr>
+            <w:rFonts w:ascii="Cambria Math" w:eastAsiaTheme="minorEastAsia" w:hAnsi="Cambria Math"/>
+            <w:color w:val="156082" w:themeColor="accent1"/>
+            <w:sz w:val="24"/>
+            <w:szCs w:val="24"/>
+            <w:lang w:bidi="he-IL"/>
+          </w:rPr>
+          <m:t>NumberedOval</m:t>
+        </m:r>
+        <m:r>
+          <w:rPr>
+            <w:rFonts w:ascii="Cambria Math" w:eastAsiaTheme="minorEastAsia" w:hAnsi="Cambria Math"/>
+            <w:color w:val="156082" w:themeColor="accent1"/>
+            <w:sz w:val="24"/>
+            <w:szCs w:val="24"/>
+            <w:lang w:bidi="he-IL"/>
+          </w:rPr>
+          <m:t>.java</m:t>
+        </m:r>
+      </m:oMath>
+    </w:p>
+    <w:p>
+      <w:pPr>
+        <w:pStyle w:val="ListParagraph"/>
+        <w:numPr>
+          <w:ilvl w:val="0"/>
+          <w:numId w:val="30"/>
+        </w:numPr>
+        <w:bidi/>
+        <w:rPr>
+          <w:b/>
+          <w:bCs/>
+          <w:color w:val="156082" w:themeColor="accent1"/>
+          <w:sz w:val="28"/>
+          <w:szCs w:val="28"/>
+          <w:u w:val="single"/>
+          <w:lang w:bidi="he-IL"/>
+        </w:rPr>
+      </w:pPr>
+      <w:r>
+        <w:rPr>
+          <w:rFonts w:hint="cs"/>
+          <w:color w:val="156082" w:themeColor="accent1"/>
+          <w:sz w:val="24"/>
+          <w:szCs w:val="24"/>
+          <w:rtl/>
+          <w:lang w:bidi="he-IL"/>
+        </w:rPr>
+        <w:t xml:space="preserve">ממומש בקובץ </w:t>
+      </w:r>
+      <m:oMath>
+        <m:r>
+          <w:rPr>
+            <w:rFonts w:ascii="Cambria Math" w:hAnsi="Cambria Math"/>
+            <w:color w:val="156082" w:themeColor="accent1"/>
+            <w:sz w:val="24"/>
+            <w:szCs w:val="24"/>
+            <w:lang w:bidi="he-IL"/>
+          </w:rPr>
+          <m:t>AngleChangingSector.java</m:t>
+        </m:r>
+      </m:oMath>
+    </w:p>
+    <w:p>
+      <w:pPr>
+        <w:pStyle w:val="ListParagraph"/>
+        <w:numPr>
+          <w:ilvl w:val="0"/>
+          <w:numId w:val="30"/>
+        </w:numPr>
+        <w:bidi/>
+        <w:rPr>
+          <w:b/>
+          <w:bCs/>
+          <w:color w:val="156082" w:themeColor="accent1"/>
+          <w:sz w:val="28"/>
+          <w:szCs w:val="28"/>
+          <w:u w:val="single"/>
+          <w:lang w:bidi="he-IL"/>
+        </w:rPr>
+      </w:pPr>
+      <w:r>
+        <w:rPr>
+          <w:rFonts w:eastAsiaTheme="minorEastAsia" w:hint="cs"/>
+          <w:color w:val="156082" w:themeColor="accent1"/>
+          <w:sz w:val="24"/>
+          <w:szCs w:val="24"/>
+          <w:rtl/>
+          <w:lang w:bidi="he-IL"/>
+        </w:rPr>
+        <w:t xml:space="preserve">התכן שהציע הסטודנט בעייתי מכיוון שעיגול הוא לא </w:t>
+      </w:r>
+      <m:oMath>
+        <m:r>
+          <w:rPr>
+            <w:rFonts w:ascii="Cambria Math" w:eastAsiaTheme="minorEastAsia" w:hAnsi="Cambria Math"/>
+            <w:color w:val="156082" w:themeColor="accent1"/>
+            <w:sz w:val="24"/>
+            <w:szCs w:val="24"/>
+            <w:lang w:bidi="he-IL"/>
+          </w:rPr>
+          <m:t>True Subtype</m:t>
+        </m:r>
+      </m:oMath>
+      <w:r>
+        <w:rPr>
+          <w:rFonts w:eastAsiaTheme="minorEastAsia" w:hint="cs"/>
+          <w:color w:val="156082" w:themeColor="accent1"/>
+          <w:sz w:val="24"/>
+          <w:szCs w:val="24"/>
+          <w:rtl/>
+          <w:lang w:bidi="he-IL"/>
+        </w:rPr>
+        <w:t xml:space="preserve"> של אליפסה. למשל, אם נסתכל על המתודה </w:t>
+      </w:r>
+      <m:oMath>
+        <m:r>
+          <w:rPr>
+            <w:rFonts w:ascii="Cambria Math" w:eastAsiaTheme="minorEastAsia" w:hAnsi="Cambria Math"/>
+            <w:color w:val="156082" w:themeColor="accent1"/>
+            <w:sz w:val="24"/>
+            <w:szCs w:val="24"/>
+            <w:lang w:bidi="he-IL"/>
+          </w:rPr>
+          <m:t>setSize(</m:t>
+        </m:r>
+        <m:r>
+          <w:rPr>
+            <w:rFonts w:ascii="Cambria Math" w:eastAsiaTheme="minorEastAsia" w:hAnsi="Cambria Math"/>
+            <w:color w:val="156082" w:themeColor="accent1"/>
+            <w:sz w:val="24"/>
+            <w:szCs w:val="24"/>
+            <w:lang w:bidi="he-IL"/>
+          </w:rPr>
+          <m:t>Dimension dimension</m:t>
+        </m:r>
+        <m:r>
+          <w:rPr>
+            <w:rFonts w:ascii="Cambria Math" w:eastAsiaTheme="minorEastAsia" w:hAnsi="Cambria Math"/>
+            <w:color w:val="156082" w:themeColor="accent1"/>
+            <w:sz w:val="24"/>
+            <w:szCs w:val="24"/>
+            <w:lang w:bidi="he-IL"/>
+          </w:rPr>
+          <m:t>)</m:t>
+        </m:r>
+      </m:oMath>
+      <w:r>
+        <w:rPr>
+          <w:rFonts w:eastAsiaTheme="minorEastAsia" w:hint="cs"/>
+          <w:color w:val="156082" w:themeColor="accent1"/>
+          <w:sz w:val="24"/>
+          <w:szCs w:val="24"/>
+          <w:rtl/>
+          <w:lang w:bidi="he-IL"/>
+        </w:rPr>
+        <w:t>, עבור מחלקת עיגול נצטרך לדרוש ש-</w:t>
+      </w:r>
+      <m:oMath>
+        <m:r>
+          <w:rPr>
+            <w:rFonts w:ascii="Cambria Math" w:eastAsiaTheme="minorEastAsia" w:hAnsi="Cambria Math"/>
+            <w:color w:val="156082" w:themeColor="accent1"/>
+            <w:sz w:val="24"/>
+            <w:szCs w:val="24"/>
+            <w:lang w:bidi="he-IL"/>
+          </w:rPr>
+          <m:t>dimension</m:t>
+        </m:r>
+      </m:oMath>
+      <w:r>
+        <w:rPr>
+          <w:rFonts w:eastAsiaTheme="minorEastAsia" w:hint="cs"/>
+          <w:color w:val="156082" w:themeColor="accent1"/>
+          <w:sz w:val="24"/>
+          <w:szCs w:val="24"/>
+          <w:rtl/>
+          <w:lang w:bidi="he-IL"/>
+        </w:rPr>
+        <w:t xml:space="preserve"> מקיים: </w:t>
+      </w:r>
+      <m:oMath>
+        <m:r>
+          <w:rPr>
+            <w:rFonts w:ascii="Cambria Math" w:eastAsiaTheme="minorEastAsia" w:hAnsi="Cambria Math"/>
+            <w:color w:val="156082" w:themeColor="accent1"/>
+            <w:sz w:val="24"/>
+            <w:szCs w:val="24"/>
+            <w:lang w:bidi="he-IL"/>
+          </w:rPr>
+          <m:t>dimension.x==dimension.y</m:t>
+        </m:r>
+      </m:oMath>
+      <w:r>
+        <w:rPr>
+          <w:rFonts w:eastAsiaTheme="minorEastAsia" w:hint="cs"/>
+          <w:color w:val="156082" w:themeColor="accent1"/>
+          <w:sz w:val="24"/>
+          <w:szCs w:val="24"/>
+          <w:rtl/>
+          <w:lang w:bidi="he-IL"/>
+        </w:rPr>
+        <w:t xml:space="preserve">, אך דרישה כזו תחליש את מפרט המתודה ולכן לא ייתכן שעיגול הוא </w:t>
+      </w:r>
+      <m:oMath>
+        <m:r>
+          <w:rPr>
+            <w:rFonts w:ascii="Cambria Math" w:eastAsiaTheme="minorEastAsia" w:hAnsi="Cambria Math"/>
+            <w:color w:val="156082" w:themeColor="accent1"/>
+            <w:sz w:val="24"/>
+            <w:szCs w:val="24"/>
+            <w:lang w:bidi="he-IL"/>
+          </w:rPr>
+          <m:t>True Subtype</m:t>
+        </m:r>
+      </m:oMath>
+      <w:r>
+        <w:rPr>
+          <w:color w:val="156082" w:themeColor="accent1"/>
+          <w:sz w:val="24"/>
+          <w:szCs w:val="24"/>
+          <w:rtl/>
+          <w:lang w:bidi="he-IL"/>
+        </w:rPr>
+        <w:t xml:space="preserve"> </w:t>
+      </w:r>
+      <w:r>
+        <w:rPr>
+          <w:rFonts w:hint="cs"/>
+          <w:color w:val="156082" w:themeColor="accent1"/>
+          <w:sz w:val="24"/>
+          <w:szCs w:val="24"/>
+          <w:rtl/>
+          <w:lang w:bidi="he-IL"/>
+        </w:rPr>
+        <w:t>של אליפסה.</w:t>
+      </w:r>
+    </w:p>
+    <w:p>
+      <w:pPr>
+        <w:pStyle w:val="ListParagraph"/>
+        <w:numPr>
+          <w:ilvl w:val="0"/>
+          <w:numId w:val="30"/>
+        </w:numPr>
+        <w:bidi/>
+        <w:rPr>
+          <w:b/>
+          <w:bCs/>
+          <w:color w:val="156082" w:themeColor="accent1"/>
+          <w:sz w:val="28"/>
+          <w:szCs w:val="28"/>
+          <w:u w:val="single"/>
+          <w:lang w:bidi="he-IL"/>
+        </w:rPr>
+      </w:pPr>
+      <w:r>
+        <w:rPr>
+          <w:rFonts w:hint="cs"/>
+          <w:color w:val="156082" w:themeColor="accent1"/>
+          <w:sz w:val="24"/>
+          <w:szCs w:val="24"/>
+          <w:highlight w:val="yellow"/>
+          <w:rtl/>
+          <w:lang w:bidi="he-IL"/>
+        </w:rPr>
+        <w:t>בלה</w:t>
+      </w:r>
+    </w:p>
+    <w:p>
+      <w:pPr>
+        <w:pStyle w:val="ListParagraph"/>
+        <w:numPr>
+          <w:ilvl w:val="0"/>
+          <w:numId w:val="30"/>
+        </w:numPr>
+        <w:bidi/>
+        <w:rPr>
+          <w:b/>
+          <w:bCs/>
+          <w:color w:val="156082" w:themeColor="accent1"/>
+          <w:sz w:val="28"/>
+          <w:szCs w:val="28"/>
+          <w:u w:val="single"/>
+          <w:rtl/>
+          <w:lang w:bidi="he-IL"/>
+        </w:rPr>
+      </w:pPr>
+      <w:r>
+        <w:rPr>
+          <w:rFonts w:hint="cs"/>
+          <w:color w:val="156082" w:themeColor="accent1"/>
+          <w:sz w:val="24"/>
+          <w:szCs w:val="24"/>
+          <w:highlight w:val="yellow"/>
+          <w:rtl/>
+          <w:lang w:bidi="he-IL"/>
+        </w:rPr>
+        <w:t>בלה</w:t>
       </w:r>
       <w:r>
         <w:rPr>
@@ -4653,6 +4995,7 @@
   <w:style w:type="character" w:default="1" w:styleId="DefaultParagraphFont">
     <w:name w:val="Default Paragraph Font"/>
     <w:uiPriority w:val="1"/>
+    <w:semiHidden/>
     <w:unhideWhenUsed/>
   </w:style>
   <w:style w:type="table" w:default="1" w:styleId="TableNormal">

</xml_diff>

<commit_message>
Almost finished dry. Unanswered questions marked in yellow
</commit_message>
<xml_diff>
--- a/HW1/HW1_Dry.docx
+++ b/HW1/HW1_Dry.docx
@@ -1155,27 +1155,7 @@
             <w:szCs w:val="24"/>
             <w:lang w:bidi="he-IL"/>
           </w:rPr>
-          <m:t>LocationChanging</m:t>
-        </m:r>
-        <m:r>
-          <w:rPr>
-            <w:rFonts w:ascii="Cambria Math" w:eastAsiaTheme="minorEastAsia" w:hAnsi="Cambria Math"/>
-            <w:color w:val="156082" w:themeColor="accent1"/>
-            <w:sz w:val="24"/>
-            <w:szCs w:val="24"/>
-            <w:lang w:bidi="he-IL"/>
-          </w:rPr>
-          <m:t>Rounded</m:t>
-        </m:r>
-        <m:r>
-          <w:rPr>
-            <w:rFonts w:ascii="Cambria Math" w:eastAsiaTheme="minorEastAsia" w:hAnsi="Cambria Math"/>
-            <w:color w:val="156082" w:themeColor="accent1"/>
-            <w:sz w:val="24"/>
-            <w:szCs w:val="24"/>
-            <w:lang w:bidi="he-IL"/>
-          </w:rPr>
-          <m:t>Rectangle.java</m:t>
+          <m:t>LocationChangingRoundedRectangle.java</m:t>
         </m:r>
       </m:oMath>
       <w:r>
@@ -1209,27 +1189,7 @@
             <w:szCs w:val="24"/>
             <w:lang w:bidi="he-IL"/>
           </w:rPr>
-          <m:t>LocationChanging</m:t>
-        </m:r>
-        <m:r>
-          <w:rPr>
-            <w:rFonts w:ascii="Cambria Math" w:eastAsiaTheme="minorEastAsia" w:hAnsi="Cambria Math"/>
-            <w:color w:val="156082" w:themeColor="accent1"/>
-            <w:sz w:val="24"/>
-            <w:szCs w:val="24"/>
-            <w:lang w:bidi="he-IL"/>
-          </w:rPr>
-          <m:t>NumberedOval</m:t>
-        </m:r>
-        <m:r>
-          <w:rPr>
-            <w:rFonts w:ascii="Cambria Math" w:eastAsiaTheme="minorEastAsia" w:hAnsi="Cambria Math"/>
-            <w:color w:val="156082" w:themeColor="accent1"/>
-            <w:sz w:val="24"/>
-            <w:szCs w:val="24"/>
-            <w:lang w:bidi="he-IL"/>
-          </w:rPr>
-          <m:t>.java</m:t>
+          <m:t>LocationChangingNumberedOval.java</m:t>
         </m:r>
       </m:oMath>
     </w:p>
@@ -1336,27 +1296,7 @@
             <w:szCs w:val="24"/>
             <w:lang w:bidi="he-IL"/>
           </w:rPr>
-          <m:t>setSize(</m:t>
-        </m:r>
-        <m:r>
-          <w:rPr>
-            <w:rFonts w:ascii="Cambria Math" w:eastAsiaTheme="minorEastAsia" w:hAnsi="Cambria Math"/>
-            <w:color w:val="156082" w:themeColor="accent1"/>
-            <w:sz w:val="24"/>
-            <w:szCs w:val="24"/>
-            <w:lang w:bidi="he-IL"/>
-          </w:rPr>
-          <m:t>Dimension dimension</m:t>
-        </m:r>
-        <m:r>
-          <w:rPr>
-            <w:rFonts w:ascii="Cambria Math" w:eastAsiaTheme="minorEastAsia" w:hAnsi="Cambria Math"/>
-            <w:color w:val="156082" w:themeColor="accent1"/>
-            <w:sz w:val="24"/>
-            <w:szCs w:val="24"/>
-            <w:lang w:bidi="he-IL"/>
-          </w:rPr>
-          <m:t>)</m:t>
+          <m:t>setSize(Dimension dimension)</m:t>
         </m:r>
       </m:oMath>
       <w:r>
@@ -1566,15 +1506,755 @@
     </w:p>
     <w:p>
       <w:pPr>
+        <w:pStyle w:val="ListParagraph"/>
+        <w:numPr>
+          <w:ilvl w:val="0"/>
+          <w:numId w:val="31"/>
+        </w:numPr>
         <w:bidi/>
         <w:rPr>
           <w:color w:val="156082" w:themeColor="accent1"/>
           <w:sz w:val="24"/>
           <w:szCs w:val="24"/>
-          <w:rtl/>
-          <w:lang w:bidi="he-IL"/>
-        </w:rPr>
-      </w:pPr>
+          <w:lang w:bidi="he-IL"/>
+        </w:rPr>
+      </w:pPr>
+      <w:r>
+        <w:rPr>
+          <w:rFonts w:hint="cs"/>
+          <w:color w:val="156082" w:themeColor="accent1"/>
+          <w:sz w:val="24"/>
+          <w:szCs w:val="24"/>
+          <w:rtl/>
+          <w:lang w:bidi="he-IL"/>
+        </w:rPr>
+        <w:t xml:space="preserve">ממומש בקובץ </w:t>
+      </w:r>
+      <m:oMath>
+        <m:r>
+          <w:rPr>
+            <w:rFonts w:ascii="Cambria Math" w:hAnsi="Cambria Math"/>
+            <w:color w:val="156082" w:themeColor="accent1"/>
+            <w:sz w:val="24"/>
+            <w:szCs w:val="24"/>
+            <w:lang w:bidi="he-IL"/>
+          </w:rPr>
+          <m:t>Animator.java</m:t>
+        </m:r>
+      </m:oMath>
+      <w:r>
+        <w:rPr>
+          <w:rFonts w:eastAsiaTheme="minorEastAsia" w:hint="cs"/>
+          <w:color w:val="156082" w:themeColor="accent1"/>
+          <w:sz w:val="24"/>
+          <w:szCs w:val="24"/>
+          <w:rtl/>
+          <w:lang w:bidi="he-IL"/>
+        </w:rPr>
+        <w:t>.</w:t>
+      </w:r>
+    </w:p>
+    <w:p>
+      <w:pPr>
+        <w:pStyle w:val="ListParagraph"/>
+        <w:numPr>
+          <w:ilvl w:val="0"/>
+          <w:numId w:val="31"/>
+        </w:numPr>
+        <w:bidi/>
+        <w:rPr>
+          <w:color w:val="156082" w:themeColor="accent1"/>
+          <w:sz w:val="24"/>
+          <w:szCs w:val="24"/>
+          <w:lang w:bidi="he-IL"/>
+        </w:rPr>
+      </w:pPr>
+      <w:r>
+        <w:rPr>
+          <w:rFonts w:hint="cs"/>
+          <w:color w:val="156082" w:themeColor="accent1"/>
+          <w:sz w:val="24"/>
+          <w:szCs w:val="24"/>
+          <w:rtl/>
+          <w:lang w:bidi="he-IL"/>
+        </w:rPr>
+        <w:t xml:space="preserve">ממומש בקובץ </w:t>
+      </w:r>
+      <m:oMath>
+        <m:r>
+          <w:rPr>
+            <w:rFonts w:ascii="Cambria Math" w:hAnsi="Cambria Math"/>
+            <w:color w:val="156082" w:themeColor="accent1"/>
+            <w:sz w:val="24"/>
+            <w:szCs w:val="24"/>
+            <w:lang w:bidi="he-IL"/>
+          </w:rPr>
+          <m:t>Animator.java</m:t>
+        </m:r>
+      </m:oMath>
+      <w:r>
+        <w:rPr>
+          <w:rFonts w:eastAsiaTheme="minorEastAsia" w:hint="cs"/>
+          <w:color w:val="156082" w:themeColor="accent1"/>
+          <w:sz w:val="24"/>
+          <w:szCs w:val="24"/>
+          <w:rtl/>
+          <w:lang w:bidi="he-IL"/>
+        </w:rPr>
+        <w:t>.</w:t>
+      </w:r>
+    </w:p>
+    <w:p>
+      <w:pPr>
+        <w:pStyle w:val="ListParagraph"/>
+        <w:numPr>
+          <w:ilvl w:val="0"/>
+          <w:numId w:val="31"/>
+        </w:numPr>
+        <w:bidi/>
+        <w:rPr>
+          <w:color w:val="156082" w:themeColor="accent1"/>
+          <w:sz w:val="24"/>
+          <w:szCs w:val="24"/>
+          <w:lang w:bidi="he-IL"/>
+        </w:rPr>
+      </w:pPr>
+      <w:r>
+        <w:rPr>
+          <w:rFonts w:hint="cs"/>
+          <w:color w:val="156082" w:themeColor="accent1"/>
+          <w:sz w:val="24"/>
+          <w:szCs w:val="24"/>
+          <w:rtl/>
+          <w:lang w:bidi="he-IL"/>
+        </w:rPr>
+        <w:t xml:space="preserve">ממומש בקובץ </w:t>
+      </w:r>
+      <m:oMath>
+        <m:r>
+          <w:rPr>
+            <w:rFonts w:ascii="Cambria Math" w:hAnsi="Cambria Math"/>
+            <w:color w:val="156082" w:themeColor="accent1"/>
+            <w:sz w:val="24"/>
+            <w:szCs w:val="24"/>
+            <w:lang w:bidi="he-IL"/>
+          </w:rPr>
+          <m:t>Animator.java</m:t>
+        </m:r>
+      </m:oMath>
+      <w:r>
+        <w:rPr>
+          <w:rFonts w:eastAsiaTheme="minorEastAsia" w:hint="cs"/>
+          <w:color w:val="156082" w:themeColor="accent1"/>
+          <w:sz w:val="24"/>
+          <w:szCs w:val="24"/>
+          <w:rtl/>
+          <w:lang w:bidi="he-IL"/>
+        </w:rPr>
+        <w:t>.</w:t>
+      </w:r>
+    </w:p>
+    <w:p>
+      <w:pPr>
+        <w:pStyle w:val="ListParagraph"/>
+        <w:numPr>
+          <w:ilvl w:val="0"/>
+          <w:numId w:val="31"/>
+        </w:numPr>
+        <w:bidi/>
+        <w:rPr>
+          <w:color w:val="156082" w:themeColor="accent1"/>
+          <w:sz w:val="24"/>
+          <w:szCs w:val="24"/>
+          <w:lang w:bidi="he-IL"/>
+        </w:rPr>
+      </w:pPr>
+      <w:r>
+        <w:rPr>
+          <w:rFonts w:hint="cs"/>
+          <w:color w:val="156082" w:themeColor="accent1"/>
+          <w:sz w:val="24"/>
+          <w:szCs w:val="24"/>
+          <w:rtl/>
+          <w:lang w:bidi="he-IL"/>
+        </w:rPr>
+        <w:t xml:space="preserve">על מנת להציג ולעדכן את הצורות השונות במבנה ביצענו איטרציה על </w:t>
+      </w:r>
+      <m:oMath>
+        <m:r>
+          <w:rPr>
+            <w:rFonts w:ascii="Cambria Math" w:hAnsi="Cambria Math"/>
+            <w:color w:val="156082" w:themeColor="accent1"/>
+            <w:sz w:val="24"/>
+            <w:szCs w:val="24"/>
+            <w:lang w:bidi="he-IL"/>
+          </w:rPr>
+          <m:t>Container</m:t>
+        </m:r>
+      </m:oMath>
+      <w:r>
+        <w:rPr>
+          <w:rFonts w:eastAsiaTheme="minorEastAsia" w:hint="cs"/>
+          <w:color w:val="156082" w:themeColor="accent1"/>
+          <w:sz w:val="24"/>
+          <w:szCs w:val="24"/>
+          <w:rtl/>
+          <w:lang w:bidi="he-IL"/>
+        </w:rPr>
+        <w:t xml:space="preserve"> המכיל אובייקטים מטיפוסים שונים. היינו חייבים להחזיק ב-</w:t>
+      </w:r>
+      <m:oMath>
+        <m:r>
+          <w:rPr>
+            <w:rFonts w:ascii="Cambria Math" w:eastAsiaTheme="minorEastAsia" w:hAnsi="Cambria Math"/>
+            <w:color w:val="156082" w:themeColor="accent1"/>
+            <w:sz w:val="24"/>
+            <w:szCs w:val="24"/>
+            <w:lang w:bidi="he-IL"/>
+          </w:rPr>
+          <m:t>Container</m:t>
+        </m:r>
+      </m:oMath>
+      <w:r>
+        <w:rPr>
+          <w:rFonts w:eastAsiaTheme="minorEastAsia" w:hint="cs"/>
+          <w:color w:val="156082" w:themeColor="accent1"/>
+          <w:sz w:val="24"/>
+          <w:szCs w:val="24"/>
+          <w:rtl/>
+          <w:lang w:bidi="he-IL"/>
+        </w:rPr>
+        <w:t xml:space="preserve"> </w:t>
+      </w:r>
+      <w:r>
+        <w:rPr>
+          <w:rFonts w:eastAsiaTheme="minorEastAsia" w:hint="cs"/>
+          <w:color w:val="156082" w:themeColor="accent1"/>
+          <w:sz w:val="24"/>
+          <w:szCs w:val="24"/>
+          <w:rtl/>
+          <w:lang w:bidi="he-IL"/>
+        </w:rPr>
+        <w:t>אובייקטים מטיפוסים שונים</w:t>
+      </w:r>
+      <w:r>
+        <w:rPr>
+          <w:rFonts w:eastAsiaTheme="minorEastAsia" w:hint="cs"/>
+          <w:color w:val="156082" w:themeColor="accent1"/>
+          <w:sz w:val="24"/>
+          <w:szCs w:val="24"/>
+          <w:rtl/>
+          <w:lang w:bidi="he-IL"/>
+        </w:rPr>
+        <w:t xml:space="preserve"> מכיוון שכל צורה שהתוכנה תומכת בה ממומשת ע"י טיפוס שונה. המנגנון ש-</w:t>
+      </w:r>
+      <m:oMath>
+        <m:r>
+          <w:rPr>
+            <w:rFonts w:ascii="Cambria Math" w:eastAsiaTheme="minorEastAsia" w:hAnsi="Cambria Math"/>
+            <w:color w:val="156082" w:themeColor="accent1"/>
+            <w:sz w:val="24"/>
+            <w:szCs w:val="24"/>
+            <w:lang w:bidi="he-IL"/>
+          </w:rPr>
+          <m:t>Java</m:t>
+        </m:r>
+      </m:oMath>
+      <w:r>
+        <w:rPr>
+          <w:rFonts w:eastAsiaTheme="minorEastAsia" w:hint="cs"/>
+          <w:color w:val="156082" w:themeColor="accent1"/>
+          <w:sz w:val="24"/>
+          <w:szCs w:val="24"/>
+          <w:rtl/>
+          <w:lang w:bidi="he-IL"/>
+        </w:rPr>
+        <w:t xml:space="preserve"> תומכת בו שאפשר לנו לבצע זאת הוא </w:t>
+      </w:r>
+      <m:oMath>
+        <m:r>
+          <w:rPr>
+            <w:rFonts w:ascii="Cambria Math" w:eastAsiaTheme="minorEastAsia" w:hAnsi="Cambria Math"/>
+            <w:color w:val="156082" w:themeColor="accent1"/>
+            <w:sz w:val="24"/>
+            <w:szCs w:val="24"/>
+            <w:lang w:bidi="he-IL"/>
+          </w:rPr>
+          <m:t>Subtyping</m:t>
+        </m:r>
+      </m:oMath>
+      <w:r>
+        <w:rPr>
+          <w:rFonts w:eastAsiaTheme="minorEastAsia" w:hint="cs"/>
+          <w:color w:val="156082" w:themeColor="accent1"/>
+          <w:sz w:val="24"/>
+          <w:szCs w:val="24"/>
+          <w:rtl/>
+          <w:lang w:bidi="he-IL"/>
+        </w:rPr>
+        <w:t xml:space="preserve"> ו-</w:t>
+      </w:r>
+      <m:oMath>
+        <m:r>
+          <w:rPr>
+            <w:rFonts w:ascii="Cambria Math" w:eastAsiaTheme="minorEastAsia" w:hAnsi="Cambria Math"/>
+            <w:color w:val="156082" w:themeColor="accent1"/>
+            <w:sz w:val="24"/>
+            <w:szCs w:val="24"/>
+            <w:lang w:bidi="he-IL"/>
+          </w:rPr>
+          <m:t>Interface</m:t>
+        </m:r>
+      </m:oMath>
+      <w:r>
+        <w:rPr>
+          <w:rFonts w:eastAsiaTheme="minorEastAsia" w:hint="cs"/>
+          <w:color w:val="156082" w:themeColor="accent1"/>
+          <w:sz w:val="24"/>
+          <w:szCs w:val="24"/>
+          <w:rtl/>
+          <w:lang w:bidi="he-IL"/>
+        </w:rPr>
+        <w:t xml:space="preserve">. </w:t>
+      </w:r>
+      <m:oMath>
+        <m:r>
+          <w:rPr>
+            <w:rFonts w:ascii="Cambria Math" w:eastAsiaTheme="minorEastAsia" w:hAnsi="Cambria Math"/>
+            <w:color w:val="156082" w:themeColor="accent1"/>
+            <w:sz w:val="24"/>
+            <w:szCs w:val="24"/>
+            <w:lang w:bidi="he-IL"/>
+          </w:rPr>
+          <m:t>Interface</m:t>
+        </m:r>
+      </m:oMath>
+      <w:r>
+        <w:rPr>
+          <w:rFonts w:eastAsiaTheme="minorEastAsia" w:hint="cs"/>
+          <w:color w:val="156082" w:themeColor="accent1"/>
+          <w:sz w:val="24"/>
+          <w:szCs w:val="24"/>
+          <w:rtl/>
+          <w:lang w:bidi="he-IL"/>
+        </w:rPr>
+        <w:t xml:space="preserve"> אפשר לנו לממש מתודות של תנועה לצורות שונות שאינן יורשות בהכרח מאותו אב קדמון, ומנגנון ה-</w:t>
+      </w:r>
+      <m:oMath>
+        <m:r>
+          <w:rPr>
+            <w:rFonts w:ascii="Cambria Math" w:eastAsiaTheme="minorEastAsia" w:hAnsi="Cambria Math"/>
+            <w:color w:val="156082" w:themeColor="accent1"/>
+            <w:sz w:val="24"/>
+            <w:szCs w:val="24"/>
+            <w:lang w:bidi="he-IL"/>
+          </w:rPr>
+          <m:t>Subtyping</m:t>
+        </m:r>
+      </m:oMath>
+      <w:r>
+        <w:rPr>
+          <w:rFonts w:eastAsiaTheme="minorEastAsia" w:hint="cs"/>
+          <w:color w:val="156082" w:themeColor="accent1"/>
+          <w:sz w:val="24"/>
+          <w:szCs w:val="24"/>
+          <w:rtl/>
+          <w:lang w:bidi="he-IL"/>
+        </w:rPr>
+        <w:t xml:space="preserve"> אפשר לנו להתייחס לכל אובייקט המממש את ה-</w:t>
+      </w:r>
+      <m:oMath>
+        <m:r>
+          <w:rPr>
+            <w:rFonts w:ascii="Cambria Math" w:eastAsiaTheme="minorEastAsia" w:hAnsi="Cambria Math"/>
+            <w:color w:val="156082" w:themeColor="accent1"/>
+            <w:sz w:val="24"/>
+            <w:szCs w:val="24"/>
+            <w:lang w:bidi="he-IL"/>
+          </w:rPr>
+          <m:t>Interface</m:t>
+        </m:r>
+      </m:oMath>
+      <w:r>
+        <w:rPr>
+          <w:rFonts w:eastAsiaTheme="minorEastAsia" w:hint="cs"/>
+          <w:color w:val="156082" w:themeColor="accent1"/>
+          <w:sz w:val="24"/>
+          <w:szCs w:val="24"/>
+          <w:rtl/>
+          <w:lang w:bidi="he-IL"/>
+        </w:rPr>
+        <w:t xml:space="preserve"> שלנו או שיורש מ-</w:t>
+      </w:r>
+      <m:oMath>
+        <m:r>
+          <w:rPr>
+            <w:rFonts w:ascii="Cambria Math" w:eastAsiaTheme="minorEastAsia" w:hAnsi="Cambria Math"/>
+            <w:color w:val="156082" w:themeColor="accent1"/>
+            <w:sz w:val="24"/>
+            <w:szCs w:val="24"/>
+            <w:lang w:bidi="he-IL"/>
+          </w:rPr>
+          <m:t>Shape</m:t>
+        </m:r>
+      </m:oMath>
+      <w:r>
+        <w:rPr>
+          <w:rFonts w:eastAsiaTheme="minorEastAsia" w:hint="cs"/>
+          <w:color w:val="156082" w:themeColor="accent1"/>
+          <w:sz w:val="24"/>
+          <w:szCs w:val="24"/>
+          <w:rtl/>
+          <w:lang w:bidi="he-IL"/>
+        </w:rPr>
+        <w:t xml:space="preserve"> כאל טיפוס זהה. בכך יכולנו להכיל את האובייקטים יחד באותו </w:t>
+      </w:r>
+      <m:oMath>
+        <m:r>
+          <w:rPr>
+            <w:rFonts w:ascii="Cambria Math" w:eastAsiaTheme="minorEastAsia" w:hAnsi="Cambria Math"/>
+            <w:color w:val="156082" w:themeColor="accent1"/>
+            <w:sz w:val="24"/>
+            <w:szCs w:val="24"/>
+            <w:lang w:bidi="he-IL"/>
+          </w:rPr>
+          <m:t>Container</m:t>
+        </m:r>
+      </m:oMath>
+      <w:r>
+        <w:rPr>
+          <w:rFonts w:eastAsiaTheme="minorEastAsia" w:hint="cs"/>
+          <w:color w:val="156082" w:themeColor="accent1"/>
+          <w:sz w:val="24"/>
+          <w:szCs w:val="24"/>
+          <w:rtl/>
+          <w:lang w:bidi="he-IL"/>
+        </w:rPr>
+        <w:t>, לעבור עליהם באיטרציה ולהפעיל מתודות שהאובייקטים חולקים לתנועה וציור.</w:t>
+      </w:r>
+    </w:p>
+    <w:p>
+      <w:pPr>
+        <w:pStyle w:val="ListParagraph"/>
+        <w:numPr>
+          <w:ilvl w:val="0"/>
+          <w:numId w:val="31"/>
+        </w:numPr>
+        <w:bidi/>
+        <w:rPr>
+          <w:color w:val="156082" w:themeColor="accent1"/>
+          <w:sz w:val="24"/>
+          <w:szCs w:val="24"/>
+          <w:lang w:bidi="he-IL"/>
+        </w:rPr>
+      </w:pPr>
+      <w:r>
+        <w:rPr>
+          <w:rFonts w:hint="cs"/>
+          <w:color w:val="156082" w:themeColor="accent1"/>
+          <w:sz w:val="24"/>
+          <w:szCs w:val="24"/>
+          <w:rtl/>
+          <w:lang w:bidi="he-IL"/>
+        </w:rPr>
+        <w:t xml:space="preserve">ממומש בקובץ </w:t>
+      </w:r>
+      <m:oMath>
+        <m:r>
+          <w:rPr>
+            <w:rFonts w:ascii="Cambria Math" w:hAnsi="Cambria Math"/>
+            <w:color w:val="156082" w:themeColor="accent1"/>
+            <w:sz w:val="24"/>
+            <w:szCs w:val="24"/>
+            <w:lang w:bidi="he-IL"/>
+          </w:rPr>
+          <m:t>Animator.java</m:t>
+        </m:r>
+      </m:oMath>
+      <w:r>
+        <w:rPr>
+          <w:rFonts w:eastAsiaTheme="minorEastAsia" w:hint="cs"/>
+          <w:color w:val="156082" w:themeColor="accent1"/>
+          <w:sz w:val="24"/>
+          <w:szCs w:val="24"/>
+          <w:rtl/>
+          <w:lang w:bidi="he-IL"/>
+        </w:rPr>
+        <w:t>.</w:t>
+      </w:r>
+    </w:p>
+    <w:p>
+      <w:pPr>
+        <w:pStyle w:val="ListParagraph"/>
+        <w:numPr>
+          <w:ilvl w:val="0"/>
+          <w:numId w:val="31"/>
+        </w:numPr>
+        <w:bidi/>
+        <w:rPr>
+          <w:color w:val="156082" w:themeColor="accent1"/>
+          <w:sz w:val="24"/>
+          <w:szCs w:val="24"/>
+          <w:lang w:bidi="he-IL"/>
+        </w:rPr>
+      </w:pPr>
+      <w:r>
+        <w:rPr>
+          <w:rFonts w:eastAsiaTheme="minorEastAsia" w:hint="cs"/>
+          <w:color w:val="156082" w:themeColor="accent1"/>
+          <w:sz w:val="24"/>
+          <w:szCs w:val="24"/>
+          <w:highlight w:val="yellow"/>
+          <w:rtl/>
+          <w:lang w:bidi="he-IL"/>
+        </w:rPr>
+        <w:t>בלה</w:t>
+      </w:r>
+    </w:p>
+    <w:p>
+      <w:pPr>
+        <w:pStyle w:val="ListParagraph"/>
+        <w:numPr>
+          <w:ilvl w:val="0"/>
+          <w:numId w:val="31"/>
+        </w:numPr>
+        <w:bidi/>
+        <w:rPr>
+          <w:rFonts w:hint="cs"/>
+          <w:color w:val="156082" w:themeColor="accent1"/>
+          <w:sz w:val="24"/>
+          <w:szCs w:val="24"/>
+          <w:rtl/>
+          <w:lang w:bidi="he-IL"/>
+        </w:rPr>
+      </w:pPr>
+      <w:r>
+        <w:rPr>
+          <w:rFonts w:eastAsiaTheme="minorEastAsia" w:hint="cs"/>
+          <w:color w:val="156082" w:themeColor="accent1"/>
+          <w:sz w:val="24"/>
+          <w:szCs w:val="24"/>
+          <w:rtl/>
+          <w:lang w:bidi="he-IL"/>
+        </w:rPr>
+        <w:t xml:space="preserve">הסטודנט לא צריך לשנות הרבה בקוד. כל שעליו לעשות זה לשנות את הטיפוס של </w:t>
+      </w:r>
+      <m:oMath>
+        <m:r>
+          <w:rPr>
+            <w:rFonts w:ascii="Cambria Math" w:eastAsiaTheme="minorEastAsia" w:hAnsi="Cambria Math"/>
+            <w:color w:val="156082" w:themeColor="accent1"/>
+            <w:sz w:val="24"/>
+            <w:szCs w:val="24"/>
+            <w:lang w:bidi="he-IL"/>
+          </w:rPr>
+          <m:t>shapes</m:t>
+        </m:r>
+      </m:oMath>
+      <w:r>
+        <w:rPr>
+          <w:rFonts w:eastAsiaTheme="minorEastAsia" w:hint="cs"/>
+          <w:color w:val="156082" w:themeColor="accent1"/>
+          <w:sz w:val="24"/>
+          <w:szCs w:val="24"/>
+          <w:rtl/>
+          <w:lang w:bidi="he-IL"/>
+        </w:rPr>
+        <w:t xml:space="preserve"> ל-</w:t>
+      </w:r>
+      <m:oMath>
+        <m:r>
+          <w:rPr>
+            <w:rFonts w:ascii="Cambria Math" w:eastAsiaTheme="minorEastAsia" w:hAnsi="Cambria Math"/>
+            <w:color w:val="156082" w:themeColor="accent1"/>
+            <w:sz w:val="24"/>
+            <w:szCs w:val="24"/>
+            <w:lang w:bidi="he-IL"/>
+          </w:rPr>
+          <m:t>LinkedList</m:t>
+        </m:r>
+      </m:oMath>
+      <w:r>
+        <w:rPr>
+          <w:rFonts w:eastAsiaTheme="minorEastAsia" w:hint="cs"/>
+          <w:color w:val="156082" w:themeColor="accent1"/>
+          <w:sz w:val="24"/>
+          <w:szCs w:val="24"/>
+          <w:rtl/>
+          <w:lang w:bidi="he-IL"/>
+        </w:rPr>
+        <w:t>, וכן את הקריאה לבנאי</w:t>
+      </w:r>
+      <w:r>
+        <w:rPr>
+          <w:rFonts w:eastAsiaTheme="minorEastAsia" w:hint="cs"/>
+          <w:color w:val="156082" w:themeColor="accent1"/>
+          <w:sz w:val="24"/>
+          <w:szCs w:val="24"/>
+          <w:rtl/>
+          <w:lang w:bidi="he-IL"/>
+        </w:rPr>
+        <w:t>.</w:t>
+      </w:r>
+      <w:r>
+        <w:rPr>
+          <w:rFonts w:eastAsiaTheme="minorEastAsia"/>
+          <w:color w:val="156082" w:themeColor="accent1"/>
+          <w:sz w:val="24"/>
+          <w:szCs w:val="24"/>
+          <w:rtl/>
+          <w:lang w:bidi="he-IL"/>
+        </w:rPr>
+        <w:br/>
+      </w:r>
+      <w:r>
+        <w:rPr>
+          <w:rFonts w:eastAsiaTheme="minorEastAsia" w:hint="cs"/>
+          <w:color w:val="156082" w:themeColor="accent1"/>
+          <w:sz w:val="24"/>
+          <w:szCs w:val="24"/>
+          <w:rtl/>
+          <w:lang w:bidi="he-IL"/>
+        </w:rPr>
+        <w:t xml:space="preserve">זאת </w:t>
+      </w:r>
+      <w:r>
+        <w:rPr>
+          <w:rFonts w:eastAsiaTheme="minorEastAsia" w:hint="cs"/>
+          <w:color w:val="156082" w:themeColor="accent1"/>
+          <w:sz w:val="24"/>
+          <w:szCs w:val="24"/>
+          <w:rtl/>
+          <w:lang w:bidi="he-IL"/>
+        </w:rPr>
+        <w:t>מתאפשר</w:t>
+      </w:r>
+      <w:r>
+        <w:rPr>
+          <w:rFonts w:eastAsiaTheme="minorEastAsia" w:hint="cs"/>
+          <w:color w:val="156082" w:themeColor="accent1"/>
+          <w:sz w:val="24"/>
+          <w:szCs w:val="24"/>
+          <w:rtl/>
+          <w:lang w:bidi="he-IL"/>
+        </w:rPr>
+        <w:t xml:space="preserve"> מכיוון ו-</w:t>
+      </w:r>
+      <m:oMath>
+        <m:r>
+          <w:rPr>
+            <w:rFonts w:ascii="Cambria Math" w:eastAsiaTheme="minorEastAsia" w:hAnsi="Cambria Math"/>
+            <w:color w:val="156082" w:themeColor="accent1"/>
+            <w:sz w:val="24"/>
+            <w:szCs w:val="24"/>
+            <w:lang w:bidi="he-IL"/>
+          </w:rPr>
+          <m:t>LinkedList</m:t>
+        </m:r>
+      </m:oMath>
+      <w:r>
+        <w:rPr>
+          <w:rFonts w:eastAsiaTheme="minorEastAsia" w:hint="cs"/>
+          <w:color w:val="156082" w:themeColor="accent1"/>
+          <w:sz w:val="24"/>
+          <w:szCs w:val="24"/>
+          <w:rtl/>
+          <w:lang w:bidi="he-IL"/>
+        </w:rPr>
+        <w:t xml:space="preserve"> ו-</w:t>
+      </w:r>
+      <m:oMath>
+        <m:r>
+          <w:rPr>
+            <w:rFonts w:ascii="Cambria Math" w:eastAsiaTheme="minorEastAsia" w:hAnsi="Cambria Math"/>
+            <w:color w:val="156082" w:themeColor="accent1"/>
+            <w:sz w:val="24"/>
+            <w:szCs w:val="24"/>
+            <w:lang w:bidi="he-IL"/>
+          </w:rPr>
+          <m:t>ArrayList</m:t>
+        </m:r>
+      </m:oMath>
+      <w:r>
+        <w:rPr>
+          <w:rFonts w:eastAsiaTheme="minorEastAsia" w:hint="cs"/>
+          <w:color w:val="156082" w:themeColor="accent1"/>
+          <w:sz w:val="24"/>
+          <w:szCs w:val="24"/>
+          <w:rtl/>
+          <w:lang w:bidi="he-IL"/>
+        </w:rPr>
+        <w:t xml:space="preserve"> מממשים את אותו ממשק - </w:t>
+      </w:r>
+      <m:oMath>
+        <m:r>
+          <w:rPr>
+            <w:rFonts w:ascii="Cambria Math" w:eastAsiaTheme="minorEastAsia" w:hAnsi="Cambria Math"/>
+            <w:color w:val="156082" w:themeColor="accent1"/>
+            <w:sz w:val="24"/>
+            <w:szCs w:val="24"/>
+            <w:lang w:bidi="he-IL"/>
+          </w:rPr>
+          <m:t>List</m:t>
+        </m:r>
+      </m:oMath>
+      <w:r>
+        <w:rPr>
+          <w:rFonts w:hint="cs"/>
+          <w:color w:val="156082" w:themeColor="accent1"/>
+          <w:sz w:val="24"/>
+          <w:szCs w:val="24"/>
+          <w:rtl/>
+          <w:lang w:bidi="he-IL"/>
+        </w:rPr>
+        <w:t xml:space="preserve"> ובכך כל הפעולות שהפעלנו על </w:t>
+      </w:r>
+      <m:oMath>
+        <m:r>
+          <w:rPr>
+            <w:rFonts w:ascii="Cambria Math" w:eastAsiaTheme="minorEastAsia" w:hAnsi="Cambria Math"/>
+            <w:color w:val="156082" w:themeColor="accent1"/>
+            <w:sz w:val="24"/>
+            <w:szCs w:val="24"/>
+            <w:lang w:bidi="he-IL"/>
+          </w:rPr>
+          <m:t>ArrayList</m:t>
+        </m:r>
+      </m:oMath>
+      <w:r>
+        <w:rPr>
+          <w:rFonts w:eastAsiaTheme="minorEastAsia" w:hint="cs"/>
+          <w:color w:val="156082" w:themeColor="accent1"/>
+          <w:sz w:val="24"/>
+          <w:szCs w:val="24"/>
+          <w:rtl/>
+          <w:lang w:bidi="he-IL"/>
+        </w:rPr>
+        <w:t xml:space="preserve"> אפשריות וחוקיות עבור </w:t>
+      </w:r>
+      <m:oMath>
+        <m:r>
+          <w:rPr>
+            <w:rFonts w:ascii="Cambria Math" w:eastAsiaTheme="minorEastAsia" w:hAnsi="Cambria Math"/>
+            <w:color w:val="156082" w:themeColor="accent1"/>
+            <w:sz w:val="24"/>
+            <w:szCs w:val="24"/>
+            <w:lang w:bidi="he-IL"/>
+          </w:rPr>
+          <m:t>LinkedList</m:t>
+        </m:r>
+      </m:oMath>
+      <w:r>
+        <w:rPr>
+          <w:rFonts w:eastAsiaTheme="minorEastAsia" w:hint="cs"/>
+          <w:color w:val="156082" w:themeColor="accent1"/>
+          <w:sz w:val="24"/>
+          <w:szCs w:val="24"/>
+          <w:rtl/>
+          <w:lang w:bidi="he-IL"/>
+        </w:rPr>
+        <w:t>.</w:t>
+      </w:r>
     </w:p>
     <w:sectPr>
       <w:pgSz w:w="12240" w:h="15840"/>
@@ -2575,6 +3255,95 @@
     </w:lvl>
   </w:abstractNum>
   <w:abstractNum w:abstractNumId="11" w15:restartNumberingAfterBreak="0">
+    <w:nsid w:val="36286C14"/>
+    <w:multiLevelType w:val="hybridMultilevel"/>
+    <w:tmpl w:val="A5FADE96"/>
+    <w:lvl w:ilvl="0" w:tplc="8B3E48D6">
+      <w:start w:val="1"/>
+      <w:numFmt w:val="hebrew1"/>
+      <w:lvlText w:val="%1."/>
+      <w:lvlJc w:val="left"/>
+      <w:pPr>
+        <w:ind w:left="720" w:hanging="360"/>
+      </w:pPr>
+      <w:rPr>
+        <w:rFonts w:hint="default"/>
+      </w:rPr>
+    </w:lvl>
+    <w:lvl w:ilvl="1" w:tplc="04090019" w:tentative="1">
+      <w:start w:val="1"/>
+      <w:numFmt w:val="lowerLetter"/>
+      <w:lvlText w:val="%2."/>
+      <w:lvlJc w:val="left"/>
+      <w:pPr>
+        <w:ind w:left="1440" w:hanging="360"/>
+      </w:pPr>
+    </w:lvl>
+    <w:lvl w:ilvl="2" w:tplc="0409001B" w:tentative="1">
+      <w:start w:val="1"/>
+      <w:numFmt w:val="lowerRoman"/>
+      <w:lvlText w:val="%3."/>
+      <w:lvlJc w:val="right"/>
+      <w:pPr>
+        <w:ind w:left="2160" w:hanging="180"/>
+      </w:pPr>
+    </w:lvl>
+    <w:lvl w:ilvl="3" w:tplc="0409000F" w:tentative="1">
+      <w:start w:val="1"/>
+      <w:numFmt w:val="decimal"/>
+      <w:lvlText w:val="%4."/>
+      <w:lvlJc w:val="left"/>
+      <w:pPr>
+        <w:ind w:left="2880" w:hanging="360"/>
+      </w:pPr>
+    </w:lvl>
+    <w:lvl w:ilvl="4" w:tplc="04090019" w:tentative="1">
+      <w:start w:val="1"/>
+      <w:numFmt w:val="lowerLetter"/>
+      <w:lvlText w:val="%5."/>
+      <w:lvlJc w:val="left"/>
+      <w:pPr>
+        <w:ind w:left="3600" w:hanging="360"/>
+      </w:pPr>
+    </w:lvl>
+    <w:lvl w:ilvl="5" w:tplc="0409001B" w:tentative="1">
+      <w:start w:val="1"/>
+      <w:numFmt w:val="lowerRoman"/>
+      <w:lvlText w:val="%6."/>
+      <w:lvlJc w:val="right"/>
+      <w:pPr>
+        <w:ind w:left="4320" w:hanging="180"/>
+      </w:pPr>
+    </w:lvl>
+    <w:lvl w:ilvl="6" w:tplc="0409000F" w:tentative="1">
+      <w:start w:val="1"/>
+      <w:numFmt w:val="decimal"/>
+      <w:lvlText w:val="%7."/>
+      <w:lvlJc w:val="left"/>
+      <w:pPr>
+        <w:ind w:left="5040" w:hanging="360"/>
+      </w:pPr>
+    </w:lvl>
+    <w:lvl w:ilvl="7" w:tplc="04090019" w:tentative="1">
+      <w:start w:val="1"/>
+      <w:numFmt w:val="lowerLetter"/>
+      <w:lvlText w:val="%8."/>
+      <w:lvlJc w:val="left"/>
+      <w:pPr>
+        <w:ind w:left="5760" w:hanging="360"/>
+      </w:pPr>
+    </w:lvl>
+    <w:lvl w:ilvl="8" w:tplc="0409001B" w:tentative="1">
+      <w:start w:val="1"/>
+      <w:numFmt w:val="lowerRoman"/>
+      <w:lvlText w:val="%9."/>
+      <w:lvlJc w:val="right"/>
+      <w:pPr>
+        <w:ind w:left="6480" w:hanging="180"/>
+      </w:pPr>
+    </w:lvl>
+  </w:abstractNum>
+  <w:abstractNum w:abstractNumId="12" w15:restartNumberingAfterBreak="0">
     <w:nsid w:val="39B74E0D"/>
     <w:multiLevelType w:val="hybridMultilevel"/>
     <w:tmpl w:val="4304408E"/>
@@ -2664,7 +3433,7 @@
       </w:pPr>
     </w:lvl>
   </w:abstractNum>
-  <w:abstractNum w:abstractNumId="12" w15:restartNumberingAfterBreak="0">
+  <w:abstractNum w:abstractNumId="13" w15:restartNumberingAfterBreak="0">
     <w:nsid w:val="3BD50B58"/>
     <w:multiLevelType w:val="hybridMultilevel"/>
     <w:tmpl w:val="3AE828C0"/>
@@ -2753,7 +3522,7 @@
       </w:pPr>
     </w:lvl>
   </w:abstractNum>
-  <w:abstractNum w:abstractNumId="13" w15:restartNumberingAfterBreak="0">
+  <w:abstractNum w:abstractNumId="14" w15:restartNumberingAfterBreak="0">
     <w:nsid w:val="3FD51A82"/>
     <w:multiLevelType w:val="hybridMultilevel"/>
     <w:tmpl w:val="5C9C327A"/>
@@ -2842,7 +3611,7 @@
       </w:pPr>
     </w:lvl>
   </w:abstractNum>
-  <w:abstractNum w:abstractNumId="14" w15:restartNumberingAfterBreak="0">
+  <w:abstractNum w:abstractNumId="15" w15:restartNumberingAfterBreak="0">
     <w:nsid w:val="41094336"/>
     <w:multiLevelType w:val="hybridMultilevel"/>
     <w:tmpl w:val="21DEB850"/>
@@ -2931,7 +3700,7 @@
       </w:pPr>
     </w:lvl>
   </w:abstractNum>
-  <w:abstractNum w:abstractNumId="15" w15:restartNumberingAfterBreak="0">
+  <w:abstractNum w:abstractNumId="16" w15:restartNumberingAfterBreak="0">
     <w:nsid w:val="42723F5C"/>
     <w:multiLevelType w:val="hybridMultilevel"/>
     <w:tmpl w:val="8C5C2376"/>
@@ -3020,7 +3789,7 @@
       </w:pPr>
     </w:lvl>
   </w:abstractNum>
-  <w:abstractNum w:abstractNumId="16" w15:restartNumberingAfterBreak="0">
+  <w:abstractNum w:abstractNumId="17" w15:restartNumberingAfterBreak="0">
     <w:nsid w:val="44616EF9"/>
     <w:multiLevelType w:val="hybridMultilevel"/>
     <w:tmpl w:val="8DB272C2"/>
@@ -3109,7 +3878,7 @@
       </w:pPr>
     </w:lvl>
   </w:abstractNum>
-  <w:abstractNum w:abstractNumId="17" w15:restartNumberingAfterBreak="0">
+  <w:abstractNum w:abstractNumId="18" w15:restartNumberingAfterBreak="0">
     <w:nsid w:val="4B7E64F1"/>
     <w:multiLevelType w:val="hybridMultilevel"/>
     <w:tmpl w:val="6352CA6C"/>
@@ -3199,7 +3968,7 @@
       </w:pPr>
     </w:lvl>
   </w:abstractNum>
-  <w:abstractNum w:abstractNumId="18" w15:restartNumberingAfterBreak="0">
+  <w:abstractNum w:abstractNumId="19" w15:restartNumberingAfterBreak="0">
     <w:nsid w:val="4FF40FAD"/>
     <w:multiLevelType w:val="hybridMultilevel"/>
     <w:tmpl w:val="68D06050"/>
@@ -3288,7 +4057,7 @@
       </w:pPr>
     </w:lvl>
   </w:abstractNum>
-  <w:abstractNum w:abstractNumId="19" w15:restartNumberingAfterBreak="0">
+  <w:abstractNum w:abstractNumId="20" w15:restartNumberingAfterBreak="0">
     <w:nsid w:val="54A92A7A"/>
     <w:multiLevelType w:val="hybridMultilevel"/>
     <w:tmpl w:val="0758FDB6"/>
@@ -3377,7 +4146,7 @@
       </w:pPr>
     </w:lvl>
   </w:abstractNum>
-  <w:abstractNum w:abstractNumId="20" w15:restartNumberingAfterBreak="0">
+  <w:abstractNum w:abstractNumId="21" w15:restartNumberingAfterBreak="0">
     <w:nsid w:val="55502546"/>
     <w:multiLevelType w:val="hybridMultilevel"/>
     <w:tmpl w:val="9346724C"/>
@@ -3466,7 +4235,7 @@
       </w:pPr>
     </w:lvl>
   </w:abstractNum>
-  <w:abstractNum w:abstractNumId="21" w15:restartNumberingAfterBreak="0">
+  <w:abstractNum w:abstractNumId="22" w15:restartNumberingAfterBreak="0">
     <w:nsid w:val="55FA19CC"/>
     <w:multiLevelType w:val="hybridMultilevel"/>
     <w:tmpl w:val="CEC86FBA"/>
@@ -3555,7 +4324,7 @@
       </w:pPr>
     </w:lvl>
   </w:abstractNum>
-  <w:abstractNum w:abstractNumId="22" w15:restartNumberingAfterBreak="0">
+  <w:abstractNum w:abstractNumId="23" w15:restartNumberingAfterBreak="0">
     <w:nsid w:val="582F58DD"/>
     <w:multiLevelType w:val="hybridMultilevel"/>
     <w:tmpl w:val="2FE6E4E8"/>
@@ -3644,7 +4413,7 @@
       </w:pPr>
     </w:lvl>
   </w:abstractNum>
-  <w:abstractNum w:abstractNumId="23" w15:restartNumberingAfterBreak="0">
+  <w:abstractNum w:abstractNumId="24" w15:restartNumberingAfterBreak="0">
     <w:nsid w:val="5BBC7A74"/>
     <w:multiLevelType w:val="hybridMultilevel"/>
     <w:tmpl w:val="20C20000"/>
@@ -3733,7 +4502,7 @@
       </w:pPr>
     </w:lvl>
   </w:abstractNum>
-  <w:abstractNum w:abstractNumId="24" w15:restartNumberingAfterBreak="0">
+  <w:abstractNum w:abstractNumId="25" w15:restartNumberingAfterBreak="0">
     <w:nsid w:val="60D80101"/>
     <w:multiLevelType w:val="hybridMultilevel"/>
     <w:tmpl w:val="5A865444"/>
@@ -3822,7 +4591,7 @@
       </w:pPr>
     </w:lvl>
   </w:abstractNum>
-  <w:abstractNum w:abstractNumId="25" w15:restartNumberingAfterBreak="0">
+  <w:abstractNum w:abstractNumId="26" w15:restartNumberingAfterBreak="0">
     <w:nsid w:val="61861D1D"/>
     <w:multiLevelType w:val="hybridMultilevel"/>
     <w:tmpl w:val="5530947A"/>
@@ -3911,7 +4680,7 @@
       </w:pPr>
     </w:lvl>
   </w:abstractNum>
-  <w:abstractNum w:abstractNumId="26" w15:restartNumberingAfterBreak="0">
+  <w:abstractNum w:abstractNumId="27" w15:restartNumberingAfterBreak="0">
     <w:nsid w:val="66D00CAB"/>
     <w:multiLevelType w:val="hybridMultilevel"/>
     <w:tmpl w:val="43DE090C"/>
@@ -4000,7 +4769,7 @@
       </w:pPr>
     </w:lvl>
   </w:abstractNum>
-  <w:abstractNum w:abstractNumId="27" w15:restartNumberingAfterBreak="0">
+  <w:abstractNum w:abstractNumId="28" w15:restartNumberingAfterBreak="0">
     <w:nsid w:val="66ED51AC"/>
     <w:multiLevelType w:val="multilevel"/>
     <w:tmpl w:val="54B07E2E"/>
@@ -4121,7 +4890,7 @@
       </w:rPr>
     </w:lvl>
   </w:abstractNum>
-  <w:abstractNum w:abstractNumId="28" w15:restartNumberingAfterBreak="0">
+  <w:abstractNum w:abstractNumId="29" w15:restartNumberingAfterBreak="0">
     <w:nsid w:val="73433173"/>
     <w:multiLevelType w:val="hybridMultilevel"/>
     <w:tmpl w:val="EBDE39AA"/>
@@ -4210,7 +4979,7 @@
       </w:pPr>
     </w:lvl>
   </w:abstractNum>
-  <w:abstractNum w:abstractNumId="29" w15:restartNumberingAfterBreak="0">
+  <w:abstractNum w:abstractNumId="30" w15:restartNumberingAfterBreak="0">
     <w:nsid w:val="75050F3B"/>
     <w:multiLevelType w:val="hybridMultilevel"/>
     <w:tmpl w:val="B1F2178A"/>
@@ -4300,37 +5069,37 @@
     </w:lvl>
   </w:abstractNum>
   <w:num w:numId="1" w16cid:durableId="35356615">
+    <w:abstractNumId w:val="16"/>
+  </w:num>
+  <w:num w:numId="2" w16cid:durableId="1990162410">
+    <w:abstractNumId w:val="25"/>
+  </w:num>
+  <w:num w:numId="3" w16cid:durableId="1735735963">
+    <w:abstractNumId w:val="20"/>
+  </w:num>
+  <w:num w:numId="4" w16cid:durableId="1833712263">
+    <w:abstractNumId w:val="23"/>
+  </w:num>
+  <w:num w:numId="5" w16cid:durableId="892305156">
     <w:abstractNumId w:val="15"/>
   </w:num>
-  <w:num w:numId="2" w16cid:durableId="1990162410">
-    <w:abstractNumId w:val="24"/>
-  </w:num>
-  <w:num w:numId="3" w16cid:durableId="1735735963">
-    <w:abstractNumId w:val="19"/>
-  </w:num>
-  <w:num w:numId="4" w16cid:durableId="1833712263">
-    <w:abstractNumId w:val="22"/>
-  </w:num>
-  <w:num w:numId="5" w16cid:durableId="892305156">
-    <w:abstractNumId w:val="14"/>
-  </w:num>
   <w:num w:numId="6" w16cid:durableId="181088237">
-    <w:abstractNumId w:val="29"/>
+    <w:abstractNumId w:val="30"/>
   </w:num>
   <w:num w:numId="7" w16cid:durableId="604194830">
-    <w:abstractNumId w:val="20"/>
+    <w:abstractNumId w:val="21"/>
   </w:num>
   <w:num w:numId="8" w16cid:durableId="279266169">
-    <w:abstractNumId w:val="16"/>
+    <w:abstractNumId w:val="17"/>
   </w:num>
   <w:num w:numId="9" w16cid:durableId="1087770928">
-    <w:abstractNumId w:val="11"/>
+    <w:abstractNumId w:val="12"/>
   </w:num>
   <w:num w:numId="10" w16cid:durableId="1957637277">
     <w:abstractNumId w:val="4"/>
   </w:num>
   <w:num w:numId="11" w16cid:durableId="746457748">
-    <w:abstractNumId w:val="17"/>
+    <w:abstractNumId w:val="18"/>
   </w:num>
   <w:num w:numId="12" w16cid:durableId="475492776">
     <w:abstractNumId w:val="3"/>
@@ -4342,31 +5111,31 @@
     <w:abstractNumId w:val="2"/>
   </w:num>
   <w:num w:numId="15" w16cid:durableId="18436390">
-    <w:abstractNumId w:val="26"/>
+    <w:abstractNumId w:val="27"/>
   </w:num>
   <w:num w:numId="16" w16cid:durableId="320037870">
     <w:abstractNumId w:val="9"/>
   </w:num>
   <w:num w:numId="17" w16cid:durableId="1002776483">
-    <w:abstractNumId w:val="25"/>
+    <w:abstractNumId w:val="26"/>
   </w:num>
   <w:num w:numId="18" w16cid:durableId="1164472723">
-    <w:abstractNumId w:val="21"/>
+    <w:abstractNumId w:val="22"/>
   </w:num>
   <w:num w:numId="19" w16cid:durableId="828138037">
-    <w:abstractNumId w:val="23"/>
+    <w:abstractNumId w:val="24"/>
   </w:num>
   <w:num w:numId="20" w16cid:durableId="1189686624">
     <w:abstractNumId w:val="1"/>
   </w:num>
   <w:num w:numId="21" w16cid:durableId="879896503">
-    <w:abstractNumId w:val="27"/>
+    <w:abstractNumId w:val="28"/>
   </w:num>
   <w:num w:numId="22" w16cid:durableId="1292252919">
-    <w:abstractNumId w:val="12"/>
+    <w:abstractNumId w:val="13"/>
   </w:num>
   <w:num w:numId="23" w16cid:durableId="1508520236">
-    <w:abstractNumId w:val="28"/>
+    <w:abstractNumId w:val="29"/>
   </w:num>
   <w:num w:numId="24" w16cid:durableId="1868903962">
     <w:abstractNumId w:val="10"/>
@@ -4375,10 +5144,10 @@
     <w:abstractNumId w:val="5"/>
   </w:num>
   <w:num w:numId="26" w16cid:durableId="2046056288">
-    <w:abstractNumId w:val="13"/>
+    <w:abstractNumId w:val="14"/>
   </w:num>
   <w:num w:numId="27" w16cid:durableId="559756158">
-    <w:abstractNumId w:val="18"/>
+    <w:abstractNumId w:val="19"/>
   </w:num>
   <w:num w:numId="28" w16cid:durableId="889270477">
     <w:abstractNumId w:val="6"/>
@@ -4388,6 +5157,9 @@
   </w:num>
   <w:num w:numId="30" w16cid:durableId="206570283">
     <w:abstractNumId w:val="8"/>
+  </w:num>
+  <w:num w:numId="31" w16cid:durableId="455950678">
+    <w:abstractNumId w:val="11"/>
   </w:num>
 </w:numbering>
 </file>

</xml_diff>